<commit_message>
refacto: merge table and list types into collection
</commit_message>
<xml_diff>
--- a/examples/object/object_template_example.docx
+++ b/examples/object/object_template_example.docx
@@ -150,7 +150,7 @@
       </w:pPr>
       <w:r>
         <w:rPr/>
-        <w:t>{book.fields.epilogue_1}</w:t>
+        <w:t>{book.fields.epilogue}</w:t>
       </w:r>
     </w:p>
     <w:p>
@@ -246,20 +246,20 @@
       </w:pPr>
       <w:r>
         <w:rPr/>
-        <w:t>{IF book.fields.epilogue_1}</w:t>
-      </w:r>
-    </w:p>
-    <w:p>
-      <w:pPr>
-        <w:pStyle w:val="Normal"/>
-        <w:bidi w:val="0"/>
-        <w:spacing w:before="480" w:after="0"/>
-        <w:jc w:val="start"/>
-        <w:rPr/>
-      </w:pPr>
-      <w:r>
-        <w:rPr/>
-        <w:t>{book.fields.epilogue_1}</w:t>
+        <w:t>{IF book.fields.epilogue }</w:t>
+      </w:r>
+    </w:p>
+    <w:p>
+      <w:pPr>
+        <w:pStyle w:val="Normal"/>
+        <w:bidi w:val="0"/>
+        <w:spacing w:before="480" w:after="0"/>
+        <w:jc w:val="start"/>
+        <w:rPr/>
+      </w:pPr>
+      <w:r>
+        <w:rPr/>
+        <w:t>{book.fields.epilogue}</w:t>
       </w:r>
     </w:p>
     <w:p>
@@ -2267,7 +2267,7 @@
   </w:style>
   <w:style w:type="paragraph" w:styleId="IndexHeading">
     <w:name w:val="index heading"/>
-    <w:basedOn w:val="Titre"/>
+    <w:basedOn w:val="Titreuser"/>
     <w:pPr>
       <w:suppressLineNumbers/>
       <w:ind w:hanging="0" w:start="0"/>
@@ -2568,8 +2568,8 @@
       <w:lang w:val="en-US" w:eastAsia="en-US" w:bidi="ar-SA"/>
     </w:rPr>
   </w:style>
-  <w:style w:type="paragraph" w:styleId="En-tteetpieddepage">
-    <w:name w:val="En-tête et pied de page"/>
+  <w:style w:type="paragraph" w:styleId="En-tteetpieddepageuser">
+    <w:name w:val="En-tête et pied de page (user)"/>
     <w:basedOn w:val="Normal"/>
     <w:qFormat/>
     <w:pPr>
@@ -2582,8 +2582,8 @@
     </w:pPr>
     <w:rPr/>
   </w:style>
-  <w:style w:type="paragraph" w:styleId="En-tteetpieddepageuser">
-    <w:name w:val="En-tête et pied de page (user)"/>
+  <w:style w:type="paragraph" w:styleId="En-tteetpieddepage">
+    <w:name w:val="En-tête et pied de page"/>
     <w:basedOn w:val="Normal"/>
     <w:qFormat/>
     <w:pPr/>
@@ -2615,8 +2615,8 @@
     </w:pPr>
     <w:rPr/>
   </w:style>
-  <w:style w:type="numbering" w:styleId="Pasdeliste">
-    <w:name w:val="Pas de liste"/>
+  <w:style w:type="numbering" w:styleId="Pasdelisteuser">
+    <w:name w:val="Pas de liste (user)"/>
     <w:qFormat/>
   </w:style>
 </w:styles>

</xml_diff>